<commit_message>
Añadidas todas las historias de usuario
</commit_message>
<xml_diff>
--- a/Documentacion/documento.docx
+++ b/Documentacion/documento.docx
@@ -33,13 +33,6 @@
           <w:szCs w:val="32"/>
         </w:rPr>
       </w:pPr>
-      <w:r>
-        <w:rPr>
-          <w:sz w:val="32"/>
-          <w:szCs w:val="32"/>
-        </w:rPr>
-        <w:t>wdsfwaf</w:t>
-      </w:r>
     </w:p>
     <w:p>
       <w:pPr>
@@ -602,6 +595,13 @@
                 <w:szCs w:val="24"/>
               </w:rPr>
             </w:pPr>
+            <w:r>
+              <w:rPr>
+                <w:sz w:val="24"/>
+                <w:szCs w:val="24"/>
+              </w:rPr>
+              <w:t>Carlos</w:t>
+            </w:r>
           </w:p>
         </w:tc>
         <w:tc>
@@ -674,11 +674,19 @@
           </w:tcPr>
           <w:p>
             <w:pPr>
-              <w:rPr>
-                <w:sz w:val="24"/>
-                <w:szCs w:val="24"/>
-              </w:rPr>
-            </w:pPr>
+              <w:jc w:val="center"/>
+              <w:rPr>
+                <w:sz w:val="24"/>
+                <w:szCs w:val="24"/>
+              </w:rPr>
+            </w:pPr>
+            <w:r>
+              <w:rPr>
+                <w:sz w:val="24"/>
+                <w:szCs w:val="24"/>
+              </w:rPr>
+              <w:t>Muy alta</w:t>
+            </w:r>
           </w:p>
         </w:tc>
         <w:tc>
@@ -713,6 +721,13 @@
                 <w:szCs w:val="24"/>
               </w:rPr>
             </w:pPr>
+            <w:r>
+              <w:rPr>
+                <w:sz w:val="24"/>
+                <w:szCs w:val="24"/>
+              </w:rPr>
+              <w:t>Máxima</w:t>
+            </w:r>
           </w:p>
         </w:tc>
       </w:tr>
@@ -824,17 +839,88 @@
           </w:tcPr>
           <w:p>
             <w:pPr>
-              <w:rPr>
-                <w:sz w:val="24"/>
-                <w:szCs w:val="24"/>
-              </w:rPr>
-            </w:pPr>
-            <w:r>
-              <w:rPr>
-                <w:sz w:val="24"/>
-                <w:szCs w:val="24"/>
-              </w:rPr>
-              <w:t>Seleccionamos el botón añadir la tarea escribiendo de manera obligatoria* el título y una descripción, además de manera opcional añadir una duración, así como una prioridad</w:t>
+              <w:jc w:val="both"/>
+              <w:rPr>
+                <w:sz w:val="24"/>
+                <w:szCs w:val="24"/>
+              </w:rPr>
+            </w:pPr>
+            <w:r>
+              <w:rPr>
+                <w:sz w:val="24"/>
+                <w:szCs w:val="24"/>
+              </w:rPr>
+              <w:t xml:space="preserve"> Como usuario quiero poder</w:t>
+            </w:r>
+            <w:r>
+              <w:rPr>
+                <w:sz w:val="24"/>
+                <w:szCs w:val="24"/>
+              </w:rPr>
+              <w:t xml:space="preserve"> añadir tarea</w:t>
+            </w:r>
+            <w:r>
+              <w:rPr>
+                <w:sz w:val="24"/>
+                <w:szCs w:val="24"/>
+              </w:rPr>
+              <w:t>s</w:t>
+            </w:r>
+            <w:r>
+              <w:rPr>
+                <w:sz w:val="24"/>
+                <w:szCs w:val="24"/>
+              </w:rPr>
+              <w:t xml:space="preserve"> escribiendo de manera obligatoria el título</w:t>
+            </w:r>
+            <w:r>
+              <w:rPr>
+                <w:sz w:val="24"/>
+                <w:szCs w:val="24"/>
+              </w:rPr>
+              <w:t>,</w:t>
+            </w:r>
+            <w:r>
+              <w:rPr>
+                <w:sz w:val="24"/>
+                <w:szCs w:val="24"/>
+              </w:rPr>
+              <w:t xml:space="preserve"> una descripción,</w:t>
+            </w:r>
+            <w:r>
+              <w:rPr>
+                <w:sz w:val="24"/>
+                <w:szCs w:val="24"/>
+              </w:rPr>
+              <w:t xml:space="preserve"> </w:t>
+            </w:r>
+            <w:r>
+              <w:rPr>
+                <w:sz w:val="24"/>
+                <w:szCs w:val="24"/>
+              </w:rPr>
+              <w:t xml:space="preserve">añadir una duración </w:t>
+            </w:r>
+            <w:r>
+              <w:rPr>
+                <w:sz w:val="24"/>
+                <w:szCs w:val="24"/>
+              </w:rPr>
+              <w:t>y</w:t>
+            </w:r>
+            <w:r>
+              <w:rPr>
+                <w:sz w:val="24"/>
+                <w:szCs w:val="24"/>
+              </w:rPr>
+              <w:t xml:space="preserve"> una prioridad</w:t>
+            </w:r>
+            <w:r>
+              <w:rPr>
+                <w:sz w:val="24"/>
+                <w:szCs w:val="24"/>
+              </w:rPr>
+              <w:t xml:space="preserve"> para poder planificar mis responsabilidades durante la semana.</w:t>
             </w:r>
           </w:p>
         </w:tc>
@@ -1071,6 +1157,13 @@
                 <w:szCs w:val="24"/>
               </w:rPr>
             </w:pPr>
+            <w:r>
+              <w:rPr>
+                <w:sz w:val="24"/>
+                <w:szCs w:val="24"/>
+              </w:rPr>
+              <w:t>Alejandro</w:t>
+            </w:r>
           </w:p>
         </w:tc>
         <w:tc>
@@ -1148,6 +1241,13 @@
                 <w:szCs w:val="24"/>
               </w:rPr>
             </w:pPr>
+            <w:r>
+              <w:rPr>
+                <w:sz w:val="24"/>
+                <w:szCs w:val="24"/>
+              </w:rPr>
+              <w:t>Alta</w:t>
+            </w:r>
           </w:p>
         </w:tc>
         <w:tc>
@@ -1182,6 +1282,13 @@
                 <w:szCs w:val="24"/>
               </w:rPr>
             </w:pPr>
+            <w:r>
+              <w:rPr>
+                <w:sz w:val="24"/>
+                <w:szCs w:val="24"/>
+              </w:rPr>
+              <w:t>Media</w:t>
+            </w:r>
           </w:p>
         </w:tc>
       </w:tr>
@@ -1303,14 +1410,105 @@
                 <w:sz w:val="24"/>
                 <w:szCs w:val="24"/>
               </w:rPr>
-              <w:t xml:space="preserve">En la pantalla de administración de tareas podrás seleccionar el botón editar </w:t>
-            </w:r>
-            <w:r>
-              <w:rPr>
-                <w:sz w:val="24"/>
-                <w:szCs w:val="24"/>
-              </w:rPr>
-              <w:t>la tarea obteniendo una pantalla similar a la de “Añadir Tarea”</w:t>
+              <w:t xml:space="preserve">Como usuario quiero poder </w:t>
+            </w:r>
+            <w:r>
+              <w:rPr>
+                <w:sz w:val="24"/>
+                <w:szCs w:val="24"/>
+              </w:rPr>
+              <w:t>modificar</w:t>
+            </w:r>
+            <w:r>
+              <w:rPr>
+                <w:sz w:val="24"/>
+                <w:szCs w:val="24"/>
+              </w:rPr>
+              <w:t xml:space="preserve"> tareas escribiendo de manera </w:t>
+            </w:r>
+            <w:r>
+              <w:rPr>
+                <w:sz w:val="24"/>
+                <w:szCs w:val="24"/>
+              </w:rPr>
+              <w:t xml:space="preserve">opcional </w:t>
+            </w:r>
+            <w:r>
+              <w:rPr>
+                <w:sz w:val="24"/>
+                <w:szCs w:val="24"/>
+              </w:rPr>
+              <w:t xml:space="preserve">el </w:t>
+            </w:r>
+            <w:r>
+              <w:rPr>
+                <w:sz w:val="24"/>
+                <w:szCs w:val="24"/>
+              </w:rPr>
+              <w:t xml:space="preserve">nuevo </w:t>
+            </w:r>
+            <w:r>
+              <w:rPr>
+                <w:sz w:val="24"/>
+                <w:szCs w:val="24"/>
+              </w:rPr>
+              <w:t>título, una</w:t>
+            </w:r>
+            <w:r>
+              <w:rPr>
+                <w:sz w:val="24"/>
+                <w:szCs w:val="24"/>
+              </w:rPr>
+              <w:t xml:space="preserve"> nueva</w:t>
+            </w:r>
+            <w:r>
+              <w:rPr>
+                <w:sz w:val="24"/>
+                <w:szCs w:val="24"/>
+              </w:rPr>
+              <w:t xml:space="preserve"> descripción, añadir una</w:t>
+            </w:r>
+            <w:r>
+              <w:rPr>
+                <w:sz w:val="24"/>
+                <w:szCs w:val="24"/>
+              </w:rPr>
+              <w:t xml:space="preserve"> nueva duración y prioridad si es necesaria,</w:t>
+            </w:r>
+            <w:r>
+              <w:rPr>
+                <w:sz w:val="24"/>
+                <w:szCs w:val="24"/>
+              </w:rPr>
+              <w:t xml:space="preserve"> para poder </w:t>
+            </w:r>
+            <w:r>
+              <w:rPr>
+                <w:sz w:val="24"/>
+                <w:szCs w:val="24"/>
+              </w:rPr>
+              <w:t>reajustar</w:t>
+            </w:r>
+            <w:r>
+              <w:rPr>
+                <w:sz w:val="24"/>
+                <w:szCs w:val="24"/>
+              </w:rPr>
+              <w:t xml:space="preserve"> mis </w:t>
+            </w:r>
+            <w:r>
+              <w:rPr>
+                <w:sz w:val="24"/>
+                <w:szCs w:val="24"/>
+              </w:rPr>
+              <w:t xml:space="preserve">tareas </w:t>
+            </w:r>
+            <w:r>
+              <w:rPr>
+                <w:sz w:val="24"/>
+                <w:szCs w:val="24"/>
+              </w:rPr>
+              <w:t>durante la semana.</w:t>
             </w:r>
           </w:p>
         </w:tc>
@@ -1547,6 +1745,13 @@
                 <w:szCs w:val="24"/>
               </w:rPr>
             </w:pPr>
+            <w:r>
+              <w:rPr>
+                <w:sz w:val="24"/>
+                <w:szCs w:val="24"/>
+              </w:rPr>
+              <w:t>Juan Alberto</w:t>
+            </w:r>
           </w:p>
         </w:tc>
         <w:tc>
@@ -1624,6 +1829,13 @@
                 <w:szCs w:val="24"/>
               </w:rPr>
             </w:pPr>
+            <w:r>
+              <w:rPr>
+                <w:sz w:val="24"/>
+                <w:szCs w:val="24"/>
+              </w:rPr>
+              <w:t>Muy Alta</w:t>
+            </w:r>
           </w:p>
         </w:tc>
         <w:tc>
@@ -1656,8 +1868,16 @@
               <w:rPr>
                 <w:sz w:val="24"/>
                 <w:szCs w:val="24"/>
-              </w:rPr>
-            </w:pPr>
+                <w:u w:val="single"/>
+              </w:rPr>
+            </w:pPr>
+            <w:r>
+              <w:rPr>
+                <w:sz w:val="24"/>
+                <w:szCs w:val="24"/>
+              </w:rPr>
+              <w:t>Máxima</w:t>
+            </w:r>
           </w:p>
         </w:tc>
       </w:tr>
@@ -1774,6 +1994,41 @@
                 <w:szCs w:val="24"/>
               </w:rPr>
             </w:pPr>
+            <w:r>
+              <w:rPr>
+                <w:sz w:val="24"/>
+                <w:szCs w:val="24"/>
+              </w:rPr>
+              <w:t xml:space="preserve">Como usuario quiero poder </w:t>
+            </w:r>
+            <w:r>
+              <w:rPr>
+                <w:sz w:val="24"/>
+                <w:szCs w:val="24"/>
+              </w:rPr>
+              <w:t>eliminar aquellas</w:t>
+            </w:r>
+            <w:r>
+              <w:rPr>
+                <w:sz w:val="24"/>
+                <w:szCs w:val="24"/>
+              </w:rPr>
+              <w:t xml:space="preserve"> tareas</w:t>
+            </w:r>
+            <w:r>
+              <w:rPr>
+                <w:sz w:val="24"/>
+                <w:szCs w:val="24"/>
+              </w:rPr>
+              <w:t xml:space="preserve"> que deseo</w:t>
+            </w:r>
+            <w:r>
+              <w:rPr>
+                <w:sz w:val="24"/>
+                <w:szCs w:val="24"/>
+              </w:rPr>
+              <w:t>, para poder reajustar mis tareas durante la semana.</w:t>
+            </w:r>
           </w:p>
         </w:tc>
       </w:tr>
@@ -2009,6 +2264,13 @@
                 <w:szCs w:val="24"/>
               </w:rPr>
             </w:pPr>
+            <w:r>
+              <w:rPr>
+                <w:sz w:val="24"/>
+                <w:szCs w:val="24"/>
+              </w:rPr>
+              <w:t>Alejandro</w:t>
+            </w:r>
           </w:p>
         </w:tc>
         <w:tc>
@@ -2048,7 +2310,7 @@
                 <w:sz w:val="24"/>
                 <w:szCs w:val="24"/>
               </w:rPr>
-              <w:t>Asignar Tarea al calendario</w:t>
+              <w:t>Gestión de usuarios</w:t>
             </w:r>
           </w:p>
         </w:tc>
@@ -2086,6 +2348,13 @@
                 <w:szCs w:val="24"/>
               </w:rPr>
             </w:pPr>
+            <w:r>
+              <w:rPr>
+                <w:sz w:val="24"/>
+                <w:szCs w:val="24"/>
+              </w:rPr>
+              <w:t>Muy alta</w:t>
+            </w:r>
           </w:p>
         </w:tc>
         <w:tc>
@@ -2120,6 +2389,13 @@
                 <w:szCs w:val="24"/>
               </w:rPr>
             </w:pPr>
+            <w:r>
+              <w:rPr>
+                <w:sz w:val="24"/>
+                <w:szCs w:val="24"/>
+              </w:rPr>
+              <w:t>Máxima</w:t>
+            </w:r>
           </w:p>
         </w:tc>
       </w:tr>
@@ -2236,6 +2512,69 @@
                 <w:szCs w:val="24"/>
               </w:rPr>
             </w:pPr>
+            <w:r>
+              <w:rPr>
+                <w:sz w:val="24"/>
+                <w:szCs w:val="24"/>
+              </w:rPr>
+              <w:t>Como usuario quiero poder acceder</w:t>
+            </w:r>
+            <w:r>
+              <w:rPr>
+                <w:sz w:val="24"/>
+                <w:szCs w:val="24"/>
+              </w:rPr>
+              <w:t xml:space="preserve"> a la aplicación mediante un usuario y una contraseña</w:t>
+            </w:r>
+            <w:r>
+              <w:rPr>
+                <w:sz w:val="24"/>
+                <w:szCs w:val="24"/>
+              </w:rPr>
+              <w:t xml:space="preserve"> para</w:t>
+            </w:r>
+            <w:r>
+              <w:rPr>
+                <w:sz w:val="24"/>
+                <w:szCs w:val="24"/>
+              </w:rPr>
+              <w:t xml:space="preserve"> </w:t>
+            </w:r>
+            <w:r>
+              <w:rPr>
+                <w:sz w:val="24"/>
+                <w:szCs w:val="24"/>
+              </w:rPr>
+              <w:t>que se me</w:t>
+            </w:r>
+            <w:r>
+              <w:rPr>
+                <w:sz w:val="24"/>
+                <w:szCs w:val="24"/>
+              </w:rPr>
+              <w:t xml:space="preserve"> m</w:t>
+            </w:r>
+            <w:r>
+              <w:rPr>
+                <w:sz w:val="24"/>
+                <w:szCs w:val="24"/>
+              </w:rPr>
+              <w:t>uestren las</w:t>
+            </w:r>
+            <w:r>
+              <w:rPr>
+                <w:sz w:val="24"/>
+                <w:szCs w:val="24"/>
+              </w:rPr>
+              <w:t xml:space="preserve"> distintas tareas en </w:t>
+            </w:r>
+            <w:r>
+              <w:rPr>
+                <w:sz w:val="24"/>
+                <w:szCs w:val="24"/>
+              </w:rPr>
+              <w:t>mi tablón.</w:t>
+            </w:r>
           </w:p>
         </w:tc>
       </w:tr>
@@ -2471,6 +2810,13 @@
                 <w:szCs w:val="24"/>
               </w:rPr>
             </w:pPr>
+            <w:r>
+              <w:rPr>
+                <w:sz w:val="24"/>
+                <w:szCs w:val="24"/>
+              </w:rPr>
+              <w:t>Carlos</w:t>
+            </w:r>
           </w:p>
         </w:tc>
         <w:tc>
@@ -2510,7 +2856,7 @@
                 <w:sz w:val="24"/>
                 <w:szCs w:val="24"/>
               </w:rPr>
-              <w:t>Eliminar Tarea al calendario</w:t>
+              <w:t>Añadir reuniones</w:t>
             </w:r>
           </w:p>
         </w:tc>
@@ -2548,6 +2894,13 @@
                 <w:szCs w:val="24"/>
               </w:rPr>
             </w:pPr>
+            <w:r>
+              <w:rPr>
+                <w:sz w:val="24"/>
+                <w:szCs w:val="24"/>
+              </w:rPr>
+              <w:t>Media</w:t>
+            </w:r>
           </w:p>
         </w:tc>
         <w:tc>
@@ -2582,6 +2935,13 @@
                 <w:szCs w:val="24"/>
               </w:rPr>
             </w:pPr>
+            <w:r>
+              <w:rPr>
+                <w:sz w:val="24"/>
+                <w:szCs w:val="24"/>
+              </w:rPr>
+              <w:t>Baja</w:t>
+            </w:r>
           </w:p>
         </w:tc>
       </w:tr>
@@ -2698,6 +3058,503 @@
                 <w:szCs w:val="24"/>
               </w:rPr>
             </w:pPr>
+            <w:r>
+              <w:rPr>
+                <w:sz w:val="24"/>
+                <w:szCs w:val="24"/>
+              </w:rPr>
+              <w:t>Como usuario quiero poder añadir reuniones de trabajo en días concretos, indicando el día en la que se va a realizar para poder planificar mis tareas de manera eficiente y correcta.</w:t>
+            </w:r>
+          </w:p>
+        </w:tc>
+      </w:tr>
+    </w:tbl>
+    <w:p>
+      <w:pPr>
+        <w:rPr>
+          <w:sz w:val="32"/>
+          <w:szCs w:val="32"/>
+        </w:rPr>
+      </w:pPr>
+    </w:p>
+    <w:p>
+      <w:pPr>
+        <w:rPr>
+          <w:sz w:val="32"/>
+          <w:szCs w:val="32"/>
+        </w:rPr>
+      </w:pPr>
+    </w:p>
+    <w:p>
+      <w:pPr>
+        <w:rPr>
+          <w:sz w:val="32"/>
+          <w:szCs w:val="32"/>
+        </w:rPr>
+      </w:pPr>
+    </w:p>
+    <w:p>
+      <w:pPr>
+        <w:rPr>
+          <w:sz w:val="32"/>
+          <w:szCs w:val="32"/>
+        </w:rPr>
+      </w:pPr>
+    </w:p>
+    <w:p>
+      <w:pPr>
+        <w:rPr>
+          <w:sz w:val="32"/>
+          <w:szCs w:val="32"/>
+        </w:rPr>
+      </w:pPr>
+    </w:p>
+    <w:p>
+      <w:pPr>
+        <w:rPr>
+          <w:sz w:val="32"/>
+          <w:szCs w:val="32"/>
+        </w:rPr>
+      </w:pPr>
+    </w:p>
+    <w:p>
+      <w:pPr>
+        <w:rPr>
+          <w:sz w:val="32"/>
+          <w:szCs w:val="32"/>
+        </w:rPr>
+      </w:pPr>
+    </w:p>
+    <w:p>
+      <w:pPr>
+        <w:rPr>
+          <w:sz w:val="32"/>
+          <w:szCs w:val="32"/>
+        </w:rPr>
+      </w:pPr>
+    </w:p>
+    <w:p>
+      <w:pPr>
+        <w:rPr>
+          <w:sz w:val="32"/>
+          <w:szCs w:val="32"/>
+        </w:rPr>
+      </w:pPr>
+    </w:p>
+    <w:p>
+      <w:pPr>
+        <w:rPr>
+          <w:sz w:val="32"/>
+          <w:szCs w:val="32"/>
+        </w:rPr>
+      </w:pPr>
+    </w:p>
+    <w:p>
+      <w:pPr>
+        <w:rPr>
+          <w:sz w:val="32"/>
+          <w:szCs w:val="32"/>
+        </w:rPr>
+      </w:pPr>
+    </w:p>
+    <w:p>
+      <w:pPr>
+        <w:rPr>
+          <w:sz w:val="32"/>
+          <w:szCs w:val="32"/>
+        </w:rPr>
+      </w:pPr>
+    </w:p>
+    <w:p>
+      <w:pPr>
+        <w:rPr>
+          <w:sz w:val="32"/>
+          <w:szCs w:val="32"/>
+        </w:rPr>
+      </w:pPr>
+    </w:p>
+    <w:p>
+      <w:pPr>
+        <w:rPr>
+          <w:sz w:val="32"/>
+          <w:szCs w:val="32"/>
+        </w:rPr>
+      </w:pPr>
+    </w:p>
+    <w:p>
+      <w:pPr>
+        <w:rPr>
+          <w:sz w:val="32"/>
+          <w:szCs w:val="32"/>
+        </w:rPr>
+      </w:pPr>
+    </w:p>
+    <w:p>
+      <w:pPr>
+        <w:rPr>
+          <w:sz w:val="32"/>
+          <w:szCs w:val="32"/>
+        </w:rPr>
+      </w:pPr>
+    </w:p>
+    <w:p>
+      <w:pPr>
+        <w:rPr>
+          <w:sz w:val="32"/>
+          <w:szCs w:val="32"/>
+        </w:rPr>
+      </w:pPr>
+    </w:p>
+    <w:p>
+      <w:pPr>
+        <w:rPr>
+          <w:sz w:val="32"/>
+          <w:szCs w:val="32"/>
+        </w:rPr>
+      </w:pPr>
+    </w:p>
+    <w:tbl>
+      <w:tblPr>
+        <w:tblStyle w:val="Tablaconcuadrcula"/>
+        <w:tblW w:w="0" w:type="auto"/>
+        <w:tblLook w:val="04A0" w:firstRow="1" w:lastRow="0" w:firstColumn="1" w:lastColumn="0" w:noHBand="0" w:noVBand="1"/>
+      </w:tblPr>
+      <w:tblGrid>
+        <w:gridCol w:w="1395"/>
+        <w:gridCol w:w="1732"/>
+        <w:gridCol w:w="1830"/>
+        <w:gridCol w:w="3537"/>
+      </w:tblGrid>
+      <w:tr>
+        <w:tc>
+          <w:tcPr>
+            <w:tcW w:w="8494" w:type="dxa"/>
+            <w:gridSpan w:val="4"/>
+            <w:shd w:val="clear" w:color="auto" w:fill="8EAADB" w:themeFill="accent1" w:themeFillTint="99"/>
+          </w:tcPr>
+          <w:p>
+            <w:pPr>
+              <w:tabs>
+                <w:tab w:val="left" w:pos="2028"/>
+              </w:tabs>
+              <w:rPr>
+                <w:sz w:val="24"/>
+                <w:szCs w:val="24"/>
+              </w:rPr>
+            </w:pPr>
+            <w:r>
+              <w:rPr>
+                <w:sz w:val="24"/>
+                <w:szCs w:val="24"/>
+              </w:rPr>
+              <w:lastRenderedPageBreak/>
+              <w:tab/>
+            </w:r>
+          </w:p>
+        </w:tc>
+      </w:tr>
+      <w:tr>
+        <w:tc>
+          <w:tcPr>
+            <w:tcW w:w="1395" w:type="dxa"/>
+            <w:shd w:val="clear" w:color="auto" w:fill="BFBFBF" w:themeFill="background1" w:themeFillShade="BF"/>
+          </w:tcPr>
+          <w:p>
+            <w:pPr>
+              <w:rPr>
+                <w:sz w:val="24"/>
+                <w:szCs w:val="24"/>
+              </w:rPr>
+            </w:pPr>
+            <w:r>
+              <w:rPr>
+                <w:sz w:val="24"/>
+                <w:szCs w:val="24"/>
+              </w:rPr>
+              <w:t>U</w:t>
+            </w:r>
+            <w:r>
+              <w:rPr>
+                <w:sz w:val="24"/>
+                <w:szCs w:val="24"/>
+              </w:rPr>
+              <w:t>suario</w:t>
+            </w:r>
+          </w:p>
+        </w:tc>
+        <w:tc>
+          <w:tcPr>
+            <w:tcW w:w="1732" w:type="dxa"/>
+          </w:tcPr>
+          <w:p>
+            <w:pPr>
+              <w:rPr>
+                <w:sz w:val="24"/>
+                <w:szCs w:val="24"/>
+              </w:rPr>
+            </w:pPr>
+            <w:r>
+              <w:rPr>
+                <w:sz w:val="24"/>
+                <w:szCs w:val="24"/>
+              </w:rPr>
+              <w:t>Juan Alberto</w:t>
+            </w:r>
+          </w:p>
+        </w:tc>
+        <w:tc>
+          <w:tcPr>
+            <w:tcW w:w="1830" w:type="dxa"/>
+            <w:shd w:val="clear" w:color="auto" w:fill="BFBFBF" w:themeFill="background1" w:themeFillShade="BF"/>
+          </w:tcPr>
+          <w:p>
+            <w:pPr>
+              <w:rPr>
+                <w:sz w:val="24"/>
+                <w:szCs w:val="24"/>
+              </w:rPr>
+            </w:pPr>
+            <w:r>
+              <w:rPr>
+                <w:sz w:val="24"/>
+                <w:szCs w:val="24"/>
+              </w:rPr>
+              <w:t>Nombre</w:t>
+            </w:r>
+          </w:p>
+        </w:tc>
+        <w:tc>
+          <w:tcPr>
+            <w:tcW w:w="3537" w:type="dxa"/>
+          </w:tcPr>
+          <w:p>
+            <w:pPr>
+              <w:rPr>
+                <w:sz w:val="24"/>
+                <w:szCs w:val="24"/>
+              </w:rPr>
+            </w:pPr>
+            <w:r>
+              <w:rPr>
+                <w:sz w:val="24"/>
+                <w:szCs w:val="24"/>
+              </w:rPr>
+              <w:t>Mostrar tareas</w:t>
+            </w:r>
+            <w:r>
+              <w:rPr>
+                <w:sz w:val="24"/>
+                <w:szCs w:val="24"/>
+              </w:rPr>
+              <w:t xml:space="preserve"> pendientes</w:t>
+            </w:r>
+          </w:p>
+        </w:tc>
+      </w:tr>
+      <w:tr>
+        <w:tc>
+          <w:tcPr>
+            <w:tcW w:w="1395" w:type="dxa"/>
+            <w:shd w:val="clear" w:color="auto" w:fill="BFBFBF" w:themeFill="background1" w:themeFillShade="BF"/>
+          </w:tcPr>
+          <w:p>
+            <w:pPr>
+              <w:rPr>
+                <w:sz w:val="24"/>
+                <w:szCs w:val="24"/>
+              </w:rPr>
+            </w:pPr>
+            <w:r>
+              <w:rPr>
+                <w:sz w:val="24"/>
+                <w:szCs w:val="24"/>
+              </w:rPr>
+              <w:t>Importancia</w:t>
+            </w:r>
+          </w:p>
+        </w:tc>
+        <w:tc>
+          <w:tcPr>
+            <w:tcW w:w="1732" w:type="dxa"/>
+          </w:tcPr>
+          <w:p>
+            <w:pPr>
+              <w:rPr>
+                <w:sz w:val="24"/>
+                <w:szCs w:val="24"/>
+              </w:rPr>
+            </w:pPr>
+            <w:r>
+              <w:rPr>
+                <w:sz w:val="24"/>
+                <w:szCs w:val="24"/>
+              </w:rPr>
+              <w:t>Muy alta</w:t>
+            </w:r>
+          </w:p>
+        </w:tc>
+        <w:tc>
+          <w:tcPr>
+            <w:tcW w:w="1830" w:type="dxa"/>
+            <w:shd w:val="clear" w:color="auto" w:fill="BFBFBF" w:themeFill="background1" w:themeFillShade="BF"/>
+          </w:tcPr>
+          <w:p>
+            <w:pPr>
+              <w:rPr>
+                <w:sz w:val="24"/>
+                <w:szCs w:val="24"/>
+              </w:rPr>
+            </w:pPr>
+            <w:r>
+              <w:rPr>
+                <w:sz w:val="24"/>
+                <w:szCs w:val="24"/>
+              </w:rPr>
+              <w:t>Urgencia</w:t>
+            </w:r>
+          </w:p>
+        </w:tc>
+        <w:tc>
+          <w:tcPr>
+            <w:tcW w:w="3537" w:type="dxa"/>
+          </w:tcPr>
+          <w:p>
+            <w:pPr>
+              <w:rPr>
+                <w:sz w:val="24"/>
+                <w:szCs w:val="24"/>
+              </w:rPr>
+            </w:pPr>
+            <w:r>
+              <w:rPr>
+                <w:sz w:val="24"/>
+                <w:szCs w:val="24"/>
+              </w:rPr>
+              <w:t>Máxima</w:t>
+            </w:r>
+          </w:p>
+        </w:tc>
+      </w:tr>
+      <w:tr>
+        <w:tc>
+          <w:tcPr>
+            <w:tcW w:w="1395" w:type="dxa"/>
+            <w:shd w:val="clear" w:color="auto" w:fill="BFBFBF" w:themeFill="background1" w:themeFillShade="BF"/>
+          </w:tcPr>
+          <w:p>
+            <w:pPr>
+              <w:rPr>
+                <w:sz w:val="24"/>
+                <w:szCs w:val="24"/>
+              </w:rPr>
+            </w:pPr>
+            <w:r>
+              <w:rPr>
+                <w:sz w:val="24"/>
+                <w:szCs w:val="24"/>
+              </w:rPr>
+              <w:t>Riesgo</w:t>
+            </w:r>
+          </w:p>
+        </w:tc>
+        <w:tc>
+          <w:tcPr>
+            <w:tcW w:w="1732" w:type="dxa"/>
+          </w:tcPr>
+          <w:p>
+            <w:pPr>
+              <w:rPr>
+                <w:sz w:val="24"/>
+                <w:szCs w:val="24"/>
+              </w:rPr>
+            </w:pPr>
+          </w:p>
+        </w:tc>
+        <w:tc>
+          <w:tcPr>
+            <w:tcW w:w="1830" w:type="dxa"/>
+            <w:shd w:val="clear" w:color="auto" w:fill="BFBFBF" w:themeFill="background1" w:themeFillShade="BF"/>
+          </w:tcPr>
+          <w:p>
+            <w:pPr>
+              <w:rPr>
+                <w:sz w:val="24"/>
+                <w:szCs w:val="24"/>
+              </w:rPr>
+            </w:pPr>
+            <w:r>
+              <w:rPr>
+                <w:sz w:val="24"/>
+                <w:szCs w:val="24"/>
+              </w:rPr>
+              <w:t>Esfuerzo a priori</w:t>
+            </w:r>
+          </w:p>
+        </w:tc>
+        <w:tc>
+          <w:tcPr>
+            <w:tcW w:w="3537" w:type="dxa"/>
+          </w:tcPr>
+          <w:p>
+            <w:pPr>
+              <w:rPr>
+                <w:sz w:val="24"/>
+                <w:szCs w:val="24"/>
+              </w:rPr>
+            </w:pPr>
+          </w:p>
+        </w:tc>
+      </w:tr>
+      <w:tr>
+        <w:trPr>
+          <w:trHeight w:val="276"/>
+        </w:trPr>
+        <w:tc>
+          <w:tcPr>
+            <w:tcW w:w="8494" w:type="dxa"/>
+            <w:gridSpan w:val="4"/>
+            <w:shd w:val="clear" w:color="auto" w:fill="BFBFBF" w:themeFill="background1" w:themeFillShade="BF"/>
+          </w:tcPr>
+          <w:p>
+            <w:pPr>
+              <w:rPr>
+                <w:sz w:val="24"/>
+                <w:szCs w:val="24"/>
+              </w:rPr>
+            </w:pPr>
+            <w:r>
+              <w:rPr>
+                <w:sz w:val="24"/>
+                <w:szCs w:val="24"/>
+              </w:rPr>
+              <w:t>Descripción</w:t>
+            </w:r>
+          </w:p>
+        </w:tc>
+      </w:tr>
+      <w:tr>
+        <w:trPr>
+          <w:trHeight w:val="1126"/>
+        </w:trPr>
+        <w:tc>
+          <w:tcPr>
+            <w:tcW w:w="8494" w:type="dxa"/>
+            <w:gridSpan w:val="4"/>
+          </w:tcPr>
+          <w:p>
+            <w:pPr>
+              <w:rPr>
+                <w:sz w:val="24"/>
+                <w:szCs w:val="24"/>
+              </w:rPr>
+            </w:pPr>
+            <w:r>
+              <w:rPr>
+                <w:sz w:val="24"/>
+                <w:szCs w:val="24"/>
+              </w:rPr>
+              <w:t>Como usuario quiero poder visualizar las tareas pendientes que tengo durante la semana para poder gestionar eficientemente mi horario.</w:t>
+            </w:r>
           </w:p>
         </w:tc>
       </w:tr>

</xml_diff>

<commit_message>
añadido dibujo editar tarea y gestionar usuario
</commit_message>
<xml_diff>
--- a/Documentacion/documento.docx
+++ b/Documentacion/documento.docx
@@ -1410,105 +1410,7 @@
                 <w:sz w:val="24"/>
                 <w:szCs w:val="24"/>
               </w:rPr>
-              <w:t xml:space="preserve">Como usuario quiero poder </w:t>
-            </w:r>
-            <w:r>
-              <w:rPr>
-                <w:sz w:val="24"/>
-                <w:szCs w:val="24"/>
-              </w:rPr>
-              <w:t>modificar</w:t>
-            </w:r>
-            <w:r>
-              <w:rPr>
-                <w:sz w:val="24"/>
-                <w:szCs w:val="24"/>
-              </w:rPr>
-              <w:t xml:space="preserve"> tareas escribiendo de manera </w:t>
-            </w:r>
-            <w:r>
-              <w:rPr>
-                <w:sz w:val="24"/>
-                <w:szCs w:val="24"/>
-              </w:rPr>
-              <w:t xml:space="preserve">opcional </w:t>
-            </w:r>
-            <w:r>
-              <w:rPr>
-                <w:sz w:val="24"/>
-                <w:szCs w:val="24"/>
-              </w:rPr>
-              <w:t xml:space="preserve">el </w:t>
-            </w:r>
-            <w:r>
-              <w:rPr>
-                <w:sz w:val="24"/>
-                <w:szCs w:val="24"/>
-              </w:rPr>
-              <w:t xml:space="preserve">nuevo </w:t>
-            </w:r>
-            <w:r>
-              <w:rPr>
-                <w:sz w:val="24"/>
-                <w:szCs w:val="24"/>
-              </w:rPr>
-              <w:t>título, una</w:t>
-            </w:r>
-            <w:r>
-              <w:rPr>
-                <w:sz w:val="24"/>
-                <w:szCs w:val="24"/>
-              </w:rPr>
-              <w:t xml:space="preserve"> nueva</w:t>
-            </w:r>
-            <w:r>
-              <w:rPr>
-                <w:sz w:val="24"/>
-                <w:szCs w:val="24"/>
-              </w:rPr>
-              <w:t xml:space="preserve"> descripción, añadir una</w:t>
-            </w:r>
-            <w:r>
-              <w:rPr>
-                <w:sz w:val="24"/>
-                <w:szCs w:val="24"/>
-              </w:rPr>
-              <w:t xml:space="preserve"> nueva duración y prioridad si es necesaria,</w:t>
-            </w:r>
-            <w:r>
-              <w:rPr>
-                <w:sz w:val="24"/>
-                <w:szCs w:val="24"/>
-              </w:rPr>
-              <w:t xml:space="preserve"> para poder </w:t>
-            </w:r>
-            <w:r>
-              <w:rPr>
-                <w:sz w:val="24"/>
-                <w:szCs w:val="24"/>
-              </w:rPr>
-              <w:t>reajustar</w:t>
-            </w:r>
-            <w:r>
-              <w:rPr>
-                <w:sz w:val="24"/>
-                <w:szCs w:val="24"/>
-              </w:rPr>
-              <w:t xml:space="preserve"> mis </w:t>
-            </w:r>
-            <w:r>
-              <w:rPr>
-                <w:sz w:val="24"/>
-                <w:szCs w:val="24"/>
-              </w:rPr>
-              <w:t xml:space="preserve">tareas </w:t>
-            </w:r>
-            <w:r>
-              <w:rPr>
-                <w:sz w:val="24"/>
-                <w:szCs w:val="24"/>
-              </w:rPr>
-              <w:t>durante la semana.</w:t>
+              <w:t>Como usuario quiero poder modificar tareas escribiendo de manera opcional el nuevo título, una nueva descripción, añadir una nueva duración y prioridad si es necesaria, para poder reajustar mis tareas durante la semana.</w:t>
             </w:r>
           </w:p>
         </w:tc>
@@ -1524,11 +1426,67 @@
     </w:p>
     <w:p>
       <w:pPr>
-        <w:rPr>
-          <w:sz w:val="32"/>
-          <w:szCs w:val="32"/>
-        </w:rPr>
-      </w:pPr>
+        <w:jc w:val="center"/>
+        <w:rPr>
+          <w:sz w:val="32"/>
+          <w:szCs w:val="32"/>
+        </w:rPr>
+      </w:pPr>
+      <w:r>
+        <w:rPr>
+          <w:noProof/>
+          <w:sz w:val="32"/>
+          <w:szCs w:val="32"/>
+        </w:rPr>
+        <w:drawing>
+          <wp:inline distT="0" distB="0" distL="0" distR="0" wp14:anchorId="729C4650" wp14:editId="69AD7650">
+            <wp:extent cx="3284220" cy="4945380"/>
+            <wp:effectExtent l="0" t="0" r="0" b="7620"/>
+            <wp:docPr id="770271623" name="Imagen 3"/>
+            <wp:cNvGraphicFramePr>
+              <a:graphicFrameLocks xmlns:a="http://schemas.openxmlformats.org/drawingml/2006/main" noChangeAspect="1"/>
+            </wp:cNvGraphicFramePr>
+            <a:graphic xmlns:a="http://schemas.openxmlformats.org/drawingml/2006/main">
+              <a:graphicData uri="http://schemas.openxmlformats.org/drawingml/2006/picture">
+                <pic:pic xmlns:pic="http://schemas.openxmlformats.org/drawingml/2006/picture">
+                  <pic:nvPicPr>
+                    <pic:cNvPr id="0" name="Picture 3"/>
+                    <pic:cNvPicPr>
+                      <a:picLocks noChangeAspect="1" noChangeArrowheads="1"/>
+                    </pic:cNvPicPr>
+                  </pic:nvPicPr>
+                  <pic:blipFill>
+                    <a:blip r:embed="rId6">
+                      <a:extLst>
+                        <a:ext uri="{28A0092B-C50C-407E-A947-70E740481C1C}">
+                          <a14:useLocalDpi xmlns:a14="http://schemas.microsoft.com/office/drawing/2010/main" val="0"/>
+                        </a:ext>
+                      </a:extLst>
+                    </a:blip>
+                    <a:srcRect/>
+                    <a:stretch>
+                      <a:fillRect/>
+                    </a:stretch>
+                  </pic:blipFill>
+                  <pic:spPr bwMode="auto">
+                    <a:xfrm>
+                      <a:off x="0" y="0"/>
+                      <a:ext cx="3284220" cy="4945380"/>
+                    </a:xfrm>
+                    <a:prstGeom prst="rect">
+                      <a:avLst/>
+                    </a:prstGeom>
+                    <a:noFill/>
+                    <a:ln>
+                      <a:noFill/>
+                    </a:ln>
+                  </pic:spPr>
+                </pic:pic>
+              </a:graphicData>
+            </a:graphic>
+          </wp:inline>
+        </w:drawing>
+      </w:r>
     </w:p>
     <w:p>
       <w:pPr>
@@ -1999,35 +1957,7 @@
                 <w:sz w:val="24"/>
                 <w:szCs w:val="24"/>
               </w:rPr>
-              <w:t xml:space="preserve">Como usuario quiero poder </w:t>
-            </w:r>
-            <w:r>
-              <w:rPr>
-                <w:sz w:val="24"/>
-                <w:szCs w:val="24"/>
-              </w:rPr>
-              <w:t>eliminar aquellas</w:t>
-            </w:r>
-            <w:r>
-              <w:rPr>
-                <w:sz w:val="24"/>
-                <w:szCs w:val="24"/>
-              </w:rPr>
-              <w:t xml:space="preserve"> tareas</w:t>
-            </w:r>
-            <w:r>
-              <w:rPr>
-                <w:sz w:val="24"/>
-                <w:szCs w:val="24"/>
-              </w:rPr>
-              <w:t xml:space="preserve"> que deseo</w:t>
-            </w:r>
-            <w:r>
-              <w:rPr>
-                <w:sz w:val="24"/>
-                <w:szCs w:val="24"/>
-              </w:rPr>
-              <w:t>, para poder reajustar mis tareas durante la semana.</w:t>
+              <w:t>Como usuario quiero poder eliminar aquellas tareas que deseo, para poder reajustar mis tareas durante la semana.</w:t>
             </w:r>
           </w:p>
         </w:tc>
@@ -2589,67 +2519,68 @@
     </w:p>
     <w:p>
       <w:pPr>
-        <w:rPr>
-          <w:sz w:val="32"/>
-          <w:szCs w:val="32"/>
-        </w:rPr>
-      </w:pPr>
-    </w:p>
-    <w:p>
-      <w:pPr>
-        <w:rPr>
-          <w:sz w:val="32"/>
-          <w:szCs w:val="32"/>
-        </w:rPr>
-      </w:pPr>
-    </w:p>
-    <w:p>
-      <w:pPr>
-        <w:rPr>
-          <w:sz w:val="32"/>
-          <w:szCs w:val="32"/>
-        </w:rPr>
-      </w:pPr>
-    </w:p>
-    <w:p>
-      <w:pPr>
-        <w:rPr>
-          <w:sz w:val="32"/>
-          <w:szCs w:val="32"/>
-        </w:rPr>
-      </w:pPr>
-    </w:p>
-    <w:p>
-      <w:pPr>
-        <w:rPr>
-          <w:sz w:val="32"/>
-          <w:szCs w:val="32"/>
-        </w:rPr>
-      </w:pPr>
-    </w:p>
-    <w:p>
-      <w:pPr>
-        <w:rPr>
-          <w:sz w:val="32"/>
-          <w:szCs w:val="32"/>
-        </w:rPr>
-      </w:pPr>
-    </w:p>
-    <w:p>
-      <w:pPr>
-        <w:rPr>
-          <w:sz w:val="32"/>
-          <w:szCs w:val="32"/>
-        </w:rPr>
-      </w:pPr>
-    </w:p>
-    <w:p>
-      <w:pPr>
-        <w:rPr>
-          <w:sz w:val="32"/>
-          <w:szCs w:val="32"/>
-        </w:rPr>
-      </w:pPr>
+        <w:jc w:val="center"/>
+        <w:rPr>
+          <w:sz w:val="32"/>
+          <w:szCs w:val="32"/>
+        </w:rPr>
+      </w:pPr>
+      <w:r>
+        <w:rPr>
+          <w:noProof/>
+          <w:sz w:val="32"/>
+          <w:szCs w:val="32"/>
+        </w:rPr>
+        <w:lastRenderedPageBreak/>
+        <w:drawing>
+          <wp:inline distT="0" distB="0" distL="0" distR="0" wp14:anchorId="7E40DE91" wp14:editId="4DE824DC">
+            <wp:extent cx="4693920" cy="3062700"/>
+            <wp:effectExtent l="0" t="0" r="0" b="4445"/>
+            <wp:docPr id="1917913144" name="Imagen 1"/>
+            <wp:cNvGraphicFramePr>
+              <a:graphicFrameLocks xmlns:a="http://schemas.openxmlformats.org/drawingml/2006/main" noChangeAspect="1"/>
+            </wp:cNvGraphicFramePr>
+            <a:graphic xmlns:a="http://schemas.openxmlformats.org/drawingml/2006/main">
+              <a:graphicData uri="http://schemas.openxmlformats.org/drawingml/2006/picture">
+                <pic:pic xmlns:pic="http://schemas.openxmlformats.org/drawingml/2006/picture">
+                  <pic:nvPicPr>
+                    <pic:cNvPr id="0" name="Picture 1"/>
+                    <pic:cNvPicPr>
+                      <a:picLocks noChangeAspect="1" noChangeArrowheads="1"/>
+                    </pic:cNvPicPr>
+                  </pic:nvPicPr>
+                  <pic:blipFill>
+                    <a:blip r:embed="rId7">
+                      <a:extLst>
+                        <a:ext uri="{28A0092B-C50C-407E-A947-70E740481C1C}">
+                          <a14:useLocalDpi xmlns:a14="http://schemas.microsoft.com/office/drawing/2010/main" val="0"/>
+                        </a:ext>
+                      </a:extLst>
+                    </a:blip>
+                    <a:srcRect/>
+                    <a:stretch>
+                      <a:fillRect/>
+                    </a:stretch>
+                  </pic:blipFill>
+                  <pic:spPr bwMode="auto">
+                    <a:xfrm>
+                      <a:off x="0" y="0"/>
+                      <a:ext cx="4712353" cy="3074727"/>
+                    </a:xfrm>
+                    <a:prstGeom prst="rect">
+                      <a:avLst/>
+                    </a:prstGeom>
+                    <a:noFill/>
+                    <a:ln>
+                      <a:noFill/>
+                    </a:ln>
+                  </pic:spPr>
+                </pic:pic>
+              </a:graphicData>
+            </a:graphic>
+          </wp:inline>
+        </w:drawing>
+      </w:r>
     </w:p>
     <w:p>
       <w:pPr>
@@ -3247,7 +3178,6 @@
                 <w:sz w:val="24"/>
                 <w:szCs w:val="24"/>
               </w:rPr>
-              <w:lastRenderedPageBreak/>
               <w:tab/>
             </w:r>
           </w:p>

</xml_diff>

<commit_message>
Añadido pruebas de validación gestión de usuario y editar tarea
</commit_message>
<xml_diff>
--- a/Documentacion/documento.docx
+++ b/Documentacion/documento.docx
@@ -1503,6 +1503,60 @@
           <w:szCs w:val="32"/>
         </w:rPr>
       </w:pPr>
+      <w:r>
+        <w:rPr>
+          <w:sz w:val="32"/>
+          <w:szCs w:val="32"/>
+        </w:rPr>
+        <w:t>Pruebas de validación</w:t>
+      </w:r>
+    </w:p>
+    <w:p>
+      <w:pPr>
+        <w:pStyle w:val="Prrafodelista"/>
+        <w:numPr>
+          <w:ilvl w:val="0"/>
+          <w:numId w:val="6"/>
+        </w:numPr>
+        <w:rPr>
+          <w:sz w:val="24"/>
+          <w:szCs w:val="24"/>
+        </w:rPr>
+      </w:pPr>
+      <w:r>
+        <w:rPr>
+          <w:sz w:val="24"/>
+          <w:szCs w:val="24"/>
+        </w:rPr>
+        <w:t>En caso de que un campo esté vacío la tarea no se modificará.</w:t>
+      </w:r>
+    </w:p>
+    <w:p>
+      <w:pPr>
+        <w:pStyle w:val="Prrafodelista"/>
+        <w:numPr>
+          <w:ilvl w:val="0"/>
+          <w:numId w:val="6"/>
+        </w:numPr>
+        <w:rPr>
+          <w:sz w:val="24"/>
+          <w:szCs w:val="24"/>
+        </w:rPr>
+      </w:pPr>
+      <w:r>
+        <w:rPr>
+          <w:sz w:val="24"/>
+          <w:szCs w:val="24"/>
+        </w:rPr>
+        <w:t>La prueba tiene que existir previamente</w:t>
+      </w:r>
+      <w:r>
+        <w:rPr>
+          <w:sz w:val="24"/>
+          <w:szCs w:val="24"/>
+        </w:rPr>
+        <w:t>.</w:t>
+      </w:r>
     </w:p>
     <w:p>
       <w:pPr>
@@ -2637,6 +2691,103 @@
           <w:szCs w:val="32"/>
         </w:rPr>
       </w:pPr>
+      <w:r>
+        <w:rPr>
+          <w:sz w:val="32"/>
+          <w:szCs w:val="32"/>
+        </w:rPr>
+        <w:t>Pruebas de validación</w:t>
+      </w:r>
+    </w:p>
+    <w:p>
+      <w:pPr>
+        <w:pStyle w:val="Prrafodelista"/>
+        <w:numPr>
+          <w:ilvl w:val="0"/>
+          <w:numId w:val="6"/>
+        </w:numPr>
+        <w:rPr>
+          <w:sz w:val="24"/>
+          <w:szCs w:val="24"/>
+        </w:rPr>
+      </w:pPr>
+      <w:r>
+        <w:rPr>
+          <w:sz w:val="24"/>
+          <w:szCs w:val="24"/>
+        </w:rPr>
+        <w:t>Cuando se inicia sesión si un usuario o contraseña es inválido no se puede iniciar sesión</w:t>
+      </w:r>
+      <w:r>
+        <w:rPr>
+          <w:sz w:val="24"/>
+          <w:szCs w:val="24"/>
+        </w:rPr>
+        <w:t>.</w:t>
+      </w:r>
+    </w:p>
+    <w:p>
+      <w:pPr>
+        <w:pStyle w:val="Prrafodelista"/>
+        <w:numPr>
+          <w:ilvl w:val="0"/>
+          <w:numId w:val="6"/>
+        </w:numPr>
+        <w:rPr>
+          <w:sz w:val="24"/>
+          <w:szCs w:val="24"/>
+        </w:rPr>
+      </w:pPr>
+      <w:r>
+        <w:rPr>
+          <w:sz w:val="24"/>
+          <w:szCs w:val="24"/>
+        </w:rPr>
+        <w:t xml:space="preserve">Para crear una cuenta el usuario seleccionado no puede </w:t>
+      </w:r>
+      <w:r>
+        <w:rPr>
+          <w:sz w:val="24"/>
+          <w:szCs w:val="24"/>
+        </w:rPr>
+        <w:t>existir en la base de datos.</w:t>
+      </w:r>
+    </w:p>
+    <w:p>
+      <w:pPr>
+        <w:pStyle w:val="Prrafodelista"/>
+        <w:numPr>
+          <w:ilvl w:val="0"/>
+          <w:numId w:val="6"/>
+        </w:numPr>
+        <w:rPr>
+          <w:sz w:val="24"/>
+          <w:szCs w:val="24"/>
+        </w:rPr>
+      </w:pPr>
+      <w:r>
+        <w:rPr>
+          <w:sz w:val="24"/>
+          <w:szCs w:val="24"/>
+        </w:rPr>
+        <w:t>Para crear una cuenta la contraseña y su repetición deben ser iguales.</w:t>
+      </w:r>
+    </w:p>
+    <w:p>
+      <w:pPr>
+        <w:rPr>
+          <w:sz w:val="32"/>
+          <w:szCs w:val="32"/>
+        </w:rPr>
+      </w:pPr>
+    </w:p>
+    <w:p>
+      <w:pPr>
+        <w:rPr>
+          <w:sz w:val="32"/>
+          <w:szCs w:val="32"/>
+        </w:rPr>
+      </w:pPr>
     </w:p>
     <w:p>
       <w:pPr>
@@ -2696,6 +2847,7 @@
                 <w:sz w:val="24"/>
                 <w:szCs w:val="24"/>
               </w:rPr>
+              <w:lastRenderedPageBreak/>
               <w:tab/>
             </w:r>
           </w:p>
@@ -3299,6 +3451,7 @@
                 <w:sz w:val="24"/>
                 <w:szCs w:val="24"/>
               </w:rPr>
+              <w:lastRenderedPageBreak/>
               <w:t>Importancia</w:t>
             </w:r>
           </w:p>
@@ -3942,6 +4095,118 @@
       </w:pPr>
     </w:lvl>
   </w:abstractNum>
+  <w:abstractNum w:abstractNumId="5" w15:restartNumberingAfterBreak="0">
+    <w:nsid w:val="7F4B405A"/>
+    <w:multiLevelType w:val="hybridMultilevel"/>
+    <w:tmpl w:val="63C625D0"/>
+    <w:lvl w:ilvl="0" w:tplc="469EAEC6">
+      <w:numFmt w:val="bullet"/>
+      <w:lvlText w:val="-"/>
+      <w:lvlJc w:val="left"/>
+      <w:pPr>
+        <w:ind w:left="720" w:hanging="360"/>
+      </w:pPr>
+      <w:rPr>
+        <w:rFonts w:ascii="Calibri" w:eastAsiaTheme="minorHAnsi" w:hAnsi="Calibri" w:cs="Calibri" w:hint="default"/>
+      </w:rPr>
+    </w:lvl>
+    <w:lvl w:ilvl="1" w:tplc="0C0A0003" w:tentative="1">
+      <w:start w:val="1"/>
+      <w:numFmt w:val="bullet"/>
+      <w:lvlText w:val="o"/>
+      <w:lvlJc w:val="left"/>
+      <w:pPr>
+        <w:ind w:left="1440" w:hanging="360"/>
+      </w:pPr>
+      <w:rPr>
+        <w:rFonts w:ascii="Courier New" w:hAnsi="Courier New" w:cs="Courier New" w:hint="default"/>
+      </w:rPr>
+    </w:lvl>
+    <w:lvl w:ilvl="2" w:tplc="0C0A0005" w:tentative="1">
+      <w:start w:val="1"/>
+      <w:numFmt w:val="bullet"/>
+      <w:lvlText w:val=""/>
+      <w:lvlJc w:val="left"/>
+      <w:pPr>
+        <w:ind w:left="2160" w:hanging="360"/>
+      </w:pPr>
+      <w:rPr>
+        <w:rFonts w:ascii="Wingdings" w:hAnsi="Wingdings" w:hint="default"/>
+      </w:rPr>
+    </w:lvl>
+    <w:lvl w:ilvl="3" w:tplc="0C0A0001" w:tentative="1">
+      <w:start w:val="1"/>
+      <w:numFmt w:val="bullet"/>
+      <w:lvlText w:val=""/>
+      <w:lvlJc w:val="left"/>
+      <w:pPr>
+        <w:ind w:left="2880" w:hanging="360"/>
+      </w:pPr>
+      <w:rPr>
+        <w:rFonts w:ascii="Symbol" w:hAnsi="Symbol" w:hint="default"/>
+      </w:rPr>
+    </w:lvl>
+    <w:lvl w:ilvl="4" w:tplc="0C0A0003" w:tentative="1">
+      <w:start w:val="1"/>
+      <w:numFmt w:val="bullet"/>
+      <w:lvlText w:val="o"/>
+      <w:lvlJc w:val="left"/>
+      <w:pPr>
+        <w:ind w:left="3600" w:hanging="360"/>
+      </w:pPr>
+      <w:rPr>
+        <w:rFonts w:ascii="Courier New" w:hAnsi="Courier New" w:cs="Courier New" w:hint="default"/>
+      </w:rPr>
+    </w:lvl>
+    <w:lvl w:ilvl="5" w:tplc="0C0A0005" w:tentative="1">
+      <w:start w:val="1"/>
+      <w:numFmt w:val="bullet"/>
+      <w:lvlText w:val=""/>
+      <w:lvlJc w:val="left"/>
+      <w:pPr>
+        <w:ind w:left="4320" w:hanging="360"/>
+      </w:pPr>
+      <w:rPr>
+        <w:rFonts w:ascii="Wingdings" w:hAnsi="Wingdings" w:hint="default"/>
+      </w:rPr>
+    </w:lvl>
+    <w:lvl w:ilvl="6" w:tplc="0C0A0001" w:tentative="1">
+      <w:start w:val="1"/>
+      <w:numFmt w:val="bullet"/>
+      <w:lvlText w:val=""/>
+      <w:lvlJc w:val="left"/>
+      <w:pPr>
+        <w:ind w:left="5040" w:hanging="360"/>
+      </w:pPr>
+      <w:rPr>
+        <w:rFonts w:ascii="Symbol" w:hAnsi="Symbol" w:hint="default"/>
+      </w:rPr>
+    </w:lvl>
+    <w:lvl w:ilvl="7" w:tplc="0C0A0003" w:tentative="1">
+      <w:start w:val="1"/>
+      <w:numFmt w:val="bullet"/>
+      <w:lvlText w:val="o"/>
+      <w:lvlJc w:val="left"/>
+      <w:pPr>
+        <w:ind w:left="5760" w:hanging="360"/>
+      </w:pPr>
+      <w:rPr>
+        <w:rFonts w:ascii="Courier New" w:hAnsi="Courier New" w:cs="Courier New" w:hint="default"/>
+      </w:rPr>
+    </w:lvl>
+    <w:lvl w:ilvl="8" w:tplc="0C0A0005" w:tentative="1">
+      <w:start w:val="1"/>
+      <w:numFmt w:val="bullet"/>
+      <w:lvlText w:val=""/>
+      <w:lvlJc w:val="left"/>
+      <w:pPr>
+        <w:ind w:left="6480" w:hanging="360"/>
+      </w:pPr>
+      <w:rPr>
+        <w:rFonts w:ascii="Wingdings" w:hAnsi="Wingdings" w:hint="default"/>
+      </w:rPr>
+    </w:lvl>
+  </w:abstractNum>
   <w:num w:numId="1" w16cid:durableId="939022353">
     <w:abstractNumId w:val="4"/>
   </w:num>
@@ -3956,6 +4221,9 @@
   </w:num>
   <w:num w:numId="5" w16cid:durableId="1689868671">
     <w:abstractNumId w:val="1"/>
+  </w:num>
+  <w:num w:numId="6" w16cid:durableId="675769505">
+    <w:abstractNumId w:val="5"/>
   </w:num>
 </w:numbering>
 </file>

</xml_diff>

<commit_message>
Añadido mis historias de usuario
</commit_message>
<xml_diff>
--- a/Documentacion/documento.docx
+++ b/Documentacion/documento.docx
@@ -1070,14 +1070,6 @@
         </w:rPr>
       </w:pPr>
     </w:p>
-    <w:p>
-      <w:pPr>
-        <w:rPr>
-          <w:sz w:val="32"/>
-          <w:szCs w:val="32"/>
-        </w:rPr>
-      </w:pPr>
-    </w:p>
     <w:tbl>
       <w:tblPr>
         <w:tblStyle w:val="Tablaconcuadrcula"/>
@@ -1112,6 +1104,7 @@
                 <w:sz w:val="24"/>
                 <w:szCs w:val="24"/>
               </w:rPr>
+              <w:lastRenderedPageBreak/>
               <w:tab/>
             </w:r>
           </w:p>
@@ -1456,7 +1449,7 @@
                     </pic:cNvPicPr>
                   </pic:nvPicPr>
                   <pic:blipFill>
-                    <a:blip r:embed="rId6">
+                    <a:blip r:embed="rId8">
                       <a:extLst>
                         <a:ext uri="{28A0092B-C50C-407E-A947-70E740481C1C}">
                           <a14:useLocalDpi xmlns:a14="http://schemas.microsoft.com/office/drawing/2010/main" val="0"/>
@@ -1520,110 +1513,6 @@
         </w:rPr>
       </w:pPr>
     </w:p>
-    <w:p>
-      <w:pPr>
-        <w:rPr>
-          <w:sz w:val="32"/>
-          <w:szCs w:val="32"/>
-        </w:rPr>
-      </w:pPr>
-    </w:p>
-    <w:p>
-      <w:pPr>
-        <w:rPr>
-          <w:sz w:val="32"/>
-          <w:szCs w:val="32"/>
-        </w:rPr>
-      </w:pPr>
-    </w:p>
-    <w:p>
-      <w:pPr>
-        <w:rPr>
-          <w:sz w:val="32"/>
-          <w:szCs w:val="32"/>
-        </w:rPr>
-      </w:pPr>
-    </w:p>
-    <w:p>
-      <w:pPr>
-        <w:rPr>
-          <w:sz w:val="32"/>
-          <w:szCs w:val="32"/>
-        </w:rPr>
-      </w:pPr>
-    </w:p>
-    <w:p>
-      <w:pPr>
-        <w:rPr>
-          <w:sz w:val="32"/>
-          <w:szCs w:val="32"/>
-        </w:rPr>
-      </w:pPr>
-    </w:p>
-    <w:p>
-      <w:pPr>
-        <w:rPr>
-          <w:sz w:val="32"/>
-          <w:szCs w:val="32"/>
-        </w:rPr>
-      </w:pPr>
-    </w:p>
-    <w:p>
-      <w:pPr>
-        <w:rPr>
-          <w:sz w:val="32"/>
-          <w:szCs w:val="32"/>
-        </w:rPr>
-      </w:pPr>
-    </w:p>
-    <w:p>
-      <w:pPr>
-        <w:rPr>
-          <w:sz w:val="32"/>
-          <w:szCs w:val="32"/>
-        </w:rPr>
-      </w:pPr>
-    </w:p>
-    <w:p>
-      <w:pPr>
-        <w:rPr>
-          <w:sz w:val="32"/>
-          <w:szCs w:val="32"/>
-        </w:rPr>
-      </w:pPr>
-    </w:p>
-    <w:p>
-      <w:pPr>
-        <w:rPr>
-          <w:sz w:val="32"/>
-          <w:szCs w:val="32"/>
-        </w:rPr>
-      </w:pPr>
-    </w:p>
-    <w:p>
-      <w:pPr>
-        <w:rPr>
-          <w:sz w:val="32"/>
-          <w:szCs w:val="32"/>
-        </w:rPr>
-      </w:pPr>
-    </w:p>
-    <w:p>
-      <w:pPr>
-        <w:rPr>
-          <w:sz w:val="32"/>
-          <w:szCs w:val="32"/>
-        </w:rPr>
-      </w:pPr>
-    </w:p>
-    <w:p>
-      <w:pPr>
-        <w:rPr>
-          <w:sz w:val="32"/>
-          <w:szCs w:val="32"/>
-        </w:rPr>
-      </w:pPr>
-    </w:p>
     <w:tbl>
       <w:tblPr>
         <w:tblStyle w:val="Tablaconcuadrcula"/>
@@ -1681,6 +1570,7 @@
                 <w:sz w:val="24"/>
                 <w:szCs w:val="24"/>
               </w:rPr>
+              <w:lastRenderedPageBreak/>
               <w:t>U</w:t>
             </w:r>
             <w:r>
@@ -1978,110 +1868,200 @@
           <w:szCs w:val="32"/>
         </w:rPr>
       </w:pPr>
-    </w:p>
-    <w:p>
-      <w:pPr>
-        <w:rPr>
-          <w:sz w:val="32"/>
-          <w:szCs w:val="32"/>
-        </w:rPr>
-      </w:pPr>
-    </w:p>
-    <w:p>
-      <w:pPr>
-        <w:rPr>
-          <w:sz w:val="32"/>
-          <w:szCs w:val="32"/>
-        </w:rPr>
-      </w:pPr>
-    </w:p>
-    <w:p>
-      <w:pPr>
-        <w:rPr>
-          <w:sz w:val="32"/>
-          <w:szCs w:val="32"/>
-        </w:rPr>
-      </w:pPr>
-    </w:p>
-    <w:p>
-      <w:pPr>
-        <w:rPr>
-          <w:sz w:val="32"/>
-          <w:szCs w:val="32"/>
-        </w:rPr>
-      </w:pPr>
-    </w:p>
-    <w:p>
-      <w:pPr>
-        <w:rPr>
-          <w:sz w:val="32"/>
-          <w:szCs w:val="32"/>
-        </w:rPr>
-      </w:pPr>
-    </w:p>
-    <w:p>
-      <w:pPr>
-        <w:rPr>
-          <w:sz w:val="32"/>
-          <w:szCs w:val="32"/>
-        </w:rPr>
-      </w:pPr>
-    </w:p>
-    <w:p>
-      <w:pPr>
-        <w:rPr>
-          <w:sz w:val="32"/>
-          <w:szCs w:val="32"/>
-        </w:rPr>
-      </w:pPr>
-    </w:p>
-    <w:p>
-      <w:pPr>
-        <w:rPr>
-          <w:sz w:val="32"/>
-          <w:szCs w:val="32"/>
-        </w:rPr>
-      </w:pPr>
-    </w:p>
-    <w:p>
-      <w:pPr>
-        <w:rPr>
-          <w:sz w:val="32"/>
-          <w:szCs w:val="32"/>
-        </w:rPr>
-      </w:pPr>
-    </w:p>
-    <w:p>
-      <w:pPr>
-        <w:rPr>
-          <w:sz w:val="32"/>
-          <w:szCs w:val="32"/>
-        </w:rPr>
-      </w:pPr>
-    </w:p>
-    <w:p>
-      <w:pPr>
-        <w:rPr>
-          <w:sz w:val="32"/>
-          <w:szCs w:val="32"/>
-        </w:rPr>
-      </w:pPr>
-    </w:p>
-    <w:p>
-      <w:pPr>
-        <w:rPr>
-          <w:sz w:val="32"/>
-          <w:szCs w:val="32"/>
-        </w:rPr>
-      </w:pPr>
-    </w:p>
-    <w:p>
-      <w:pPr>
-        <w:rPr>
-          <w:sz w:val="32"/>
-          <w:szCs w:val="32"/>
-        </w:rPr>
-      </w:pPr>
+      <w:r>
+        <w:rPr>
+          <w:noProof/>
+          <w:sz w:val="32"/>
+          <w:szCs w:val="32"/>
+        </w:rPr>
+        <w:drawing>
+          <wp:anchor distT="0" distB="0" distL="114300" distR="114300" simplePos="0" relativeHeight="251658240" behindDoc="0" locked="0" layoutInCell="1" allowOverlap="1" wp14:anchorId="052B81DA" wp14:editId="4BFBABB1">
+            <wp:simplePos x="0" y="0"/>
+            <wp:positionH relativeFrom="margin">
+              <wp:align>center</wp:align>
+            </wp:positionH>
+            <wp:positionV relativeFrom="paragraph">
+              <wp:posOffset>5715</wp:posOffset>
+            </wp:positionV>
+            <wp:extent cx="3070860" cy="4244340"/>
+            <wp:effectExtent l="0" t="0" r="0" b="3810"/>
+            <wp:wrapNone/>
+            <wp:docPr id="361180451" name="Imagen 2"/>
+            <wp:cNvGraphicFramePr>
+              <a:graphicFrameLocks xmlns:a="http://schemas.openxmlformats.org/drawingml/2006/main" noChangeAspect="1"/>
+            </wp:cNvGraphicFramePr>
+            <a:graphic xmlns:a="http://schemas.openxmlformats.org/drawingml/2006/main">
+              <a:graphicData uri="http://schemas.openxmlformats.org/drawingml/2006/picture">
+                <pic:pic xmlns:pic="http://schemas.openxmlformats.org/drawingml/2006/picture">
+                  <pic:nvPicPr>
+                    <pic:cNvPr id="0" name="Picture 2"/>
+                    <pic:cNvPicPr>
+                      <a:picLocks noChangeAspect="1" noChangeArrowheads="1"/>
+                    </pic:cNvPicPr>
+                  </pic:nvPicPr>
+                  <pic:blipFill>
+                    <a:blip r:embed="rId9">
+                      <a:extLst>
+                        <a:ext uri="{28A0092B-C50C-407E-A947-70E740481C1C}">
+                          <a14:useLocalDpi xmlns:a14="http://schemas.microsoft.com/office/drawing/2010/main" val="0"/>
+                        </a:ext>
+                      </a:extLst>
+                    </a:blip>
+                    <a:srcRect/>
+                    <a:stretch>
+                      <a:fillRect/>
+                    </a:stretch>
+                  </pic:blipFill>
+                  <pic:spPr bwMode="auto">
+                    <a:xfrm>
+                      <a:off x="0" y="0"/>
+                      <a:ext cx="3070860" cy="4244340"/>
+                    </a:xfrm>
+                    <a:prstGeom prst="rect">
+                      <a:avLst/>
+                    </a:prstGeom>
+                    <a:noFill/>
+                    <a:ln>
+                      <a:noFill/>
+                    </a:ln>
+                  </pic:spPr>
+                </pic:pic>
+              </a:graphicData>
+            </a:graphic>
+          </wp:anchor>
+        </w:drawing>
+      </w:r>
+    </w:p>
+    <w:p>
+      <w:pPr>
+        <w:rPr>
+          <w:sz w:val="32"/>
+          <w:szCs w:val="32"/>
+        </w:rPr>
+      </w:pPr>
+    </w:p>
+    <w:p>
+      <w:pPr>
+        <w:rPr>
+          <w:sz w:val="32"/>
+          <w:szCs w:val="32"/>
+        </w:rPr>
+      </w:pPr>
+    </w:p>
+    <w:p>
+      <w:pPr>
+        <w:rPr>
+          <w:sz w:val="32"/>
+          <w:szCs w:val="32"/>
+        </w:rPr>
+      </w:pPr>
+    </w:p>
+    <w:p>
+      <w:pPr>
+        <w:rPr>
+          <w:sz w:val="32"/>
+          <w:szCs w:val="32"/>
+        </w:rPr>
+      </w:pPr>
+    </w:p>
+    <w:p>
+      <w:pPr>
+        <w:rPr>
+          <w:sz w:val="32"/>
+          <w:szCs w:val="32"/>
+        </w:rPr>
+      </w:pPr>
+    </w:p>
+    <w:p>
+      <w:pPr>
+        <w:rPr>
+          <w:sz w:val="32"/>
+          <w:szCs w:val="32"/>
+        </w:rPr>
+      </w:pPr>
+    </w:p>
+    <w:p>
+      <w:pPr>
+        <w:rPr>
+          <w:sz w:val="32"/>
+          <w:szCs w:val="32"/>
+        </w:rPr>
+      </w:pPr>
+    </w:p>
+    <w:p>
+      <w:pPr>
+        <w:rPr>
+          <w:sz w:val="32"/>
+          <w:szCs w:val="32"/>
+        </w:rPr>
+      </w:pPr>
+    </w:p>
+    <w:p>
+      <w:pPr>
+        <w:rPr>
+          <w:sz w:val="32"/>
+          <w:szCs w:val="32"/>
+        </w:rPr>
+      </w:pPr>
+    </w:p>
+    <w:p>
+      <w:pPr>
+        <w:rPr>
+          <w:sz w:val="32"/>
+          <w:szCs w:val="32"/>
+        </w:rPr>
+      </w:pPr>
+    </w:p>
+    <w:p>
+      <w:pPr>
+        <w:rPr>
+          <w:sz w:val="32"/>
+          <w:szCs w:val="32"/>
+        </w:rPr>
+      </w:pPr>
+    </w:p>
+    <w:p>
+      <w:pPr>
+        <w:rPr>
+          <w:sz w:val="32"/>
+          <w:szCs w:val="32"/>
+        </w:rPr>
+      </w:pPr>
+    </w:p>
+    <w:p>
+      <w:pPr>
+        <w:rPr>
+          <w:sz w:val="28"/>
+          <w:szCs w:val="28"/>
+        </w:rPr>
+      </w:pPr>
+      <w:r>
+        <w:rPr>
+          <w:sz w:val="28"/>
+          <w:szCs w:val="28"/>
+        </w:rPr>
+        <w:t xml:space="preserve">Pruebas de validación: </w:t>
+      </w:r>
+    </w:p>
+    <w:p>
+      <w:pPr>
+        <w:pStyle w:val="Prrafodelista"/>
+        <w:numPr>
+          <w:ilvl w:val="0"/>
+          <w:numId w:val="6"/>
+        </w:numPr>
+        <w:rPr>
+          <w:sz w:val="24"/>
+          <w:szCs w:val="24"/>
+        </w:rPr>
+      </w:pPr>
+      <w:r>
+        <w:rPr>
+          <w:sz w:val="24"/>
+          <w:szCs w:val="24"/>
+        </w:rPr>
+        <w:t>Que la tarea seleccionada exista.</w:t>
+      </w:r>
     </w:p>
     <w:p>
       <w:pPr>
@@ -2149,6 +2129,7 @@
                 <w:sz w:val="24"/>
                 <w:szCs w:val="24"/>
               </w:rPr>
+              <w:lastRenderedPageBreak/>
               <w:tab/>
             </w:r>
           </w:p>
@@ -2531,7 +2512,6 @@
           <w:sz w:val="32"/>
           <w:szCs w:val="32"/>
         </w:rPr>
-        <w:lastRenderedPageBreak/>
         <w:drawing>
           <wp:inline distT="0" distB="0" distL="0" distR="0" wp14:anchorId="7E40DE91" wp14:editId="4DE824DC">
             <wp:extent cx="4693920" cy="3062700"/>
@@ -2550,7 +2530,7 @@
                     </pic:cNvPicPr>
                   </pic:nvPicPr>
                   <pic:blipFill>
-                    <a:blip r:embed="rId7">
+                    <a:blip r:embed="rId10">
                       <a:extLst>
                         <a:ext uri="{28A0092B-C50C-407E-A947-70E740481C1C}">
                           <a14:useLocalDpi xmlns:a14="http://schemas.microsoft.com/office/drawing/2010/main" val="0"/>
@@ -2654,14 +2634,6 @@
         </w:rPr>
       </w:pPr>
     </w:p>
-    <w:p>
-      <w:pPr>
-        <w:rPr>
-          <w:sz w:val="32"/>
-          <w:szCs w:val="32"/>
-        </w:rPr>
-      </w:pPr>
-    </w:p>
     <w:tbl>
       <w:tblPr>
         <w:tblStyle w:val="Tablaconcuadrcula"/>
@@ -2719,6 +2691,7 @@
                 <w:sz w:val="24"/>
                 <w:szCs w:val="24"/>
               </w:rPr>
+              <w:lastRenderedPageBreak/>
               <w:t>U</w:t>
             </w:r>
             <w:r>
@@ -3000,6 +2973,22 @@
         </w:tc>
       </w:tr>
     </w:tbl>
+    <w:p>
+      <w:pPr>
+        <w:rPr>
+          <w:sz w:val="32"/>
+          <w:szCs w:val="32"/>
+        </w:rPr>
+      </w:pPr>
+    </w:p>
+    <w:p>
+      <w:pPr>
+        <w:rPr>
+          <w:sz w:val="32"/>
+          <w:szCs w:val="32"/>
+        </w:rPr>
+      </w:pPr>
+    </w:p>
     <w:p>
       <w:pPr>
         <w:rPr>
@@ -3178,6 +3167,7 @@
                 <w:sz w:val="24"/>
                 <w:szCs w:val="24"/>
               </w:rPr>
+              <w:lastRenderedPageBreak/>
               <w:tab/>
             </w:r>
           </w:p>
@@ -3496,6 +3486,199 @@
           <w:szCs w:val="32"/>
         </w:rPr>
       </w:pPr>
+      <w:r>
+        <w:rPr>
+          <w:noProof/>
+          <w:sz w:val="32"/>
+          <w:szCs w:val="32"/>
+        </w:rPr>
+        <w:drawing>
+          <wp:anchor distT="0" distB="0" distL="114300" distR="114300" simplePos="0" relativeHeight="251659264" behindDoc="0" locked="0" layoutInCell="1" allowOverlap="1" wp14:anchorId="7AF7E7B7" wp14:editId="3437705B">
+            <wp:simplePos x="0" y="0"/>
+            <wp:positionH relativeFrom="margin">
+              <wp:align>right</wp:align>
+            </wp:positionH>
+            <wp:positionV relativeFrom="paragraph">
+              <wp:posOffset>572770</wp:posOffset>
+            </wp:positionV>
+            <wp:extent cx="5394960" cy="3200400"/>
+            <wp:effectExtent l="0" t="0" r="0" b="0"/>
+            <wp:wrapNone/>
+            <wp:docPr id="148077752" name="Imagen 4"/>
+            <wp:cNvGraphicFramePr>
+              <a:graphicFrameLocks xmlns:a="http://schemas.openxmlformats.org/drawingml/2006/main" noChangeAspect="1"/>
+            </wp:cNvGraphicFramePr>
+            <a:graphic xmlns:a="http://schemas.openxmlformats.org/drawingml/2006/main">
+              <a:graphicData uri="http://schemas.openxmlformats.org/drawingml/2006/picture">
+                <pic:pic xmlns:pic="http://schemas.openxmlformats.org/drawingml/2006/picture">
+                  <pic:nvPicPr>
+                    <pic:cNvPr id="0" name="Picture 4"/>
+                    <pic:cNvPicPr>
+                      <a:picLocks noChangeAspect="1" noChangeArrowheads="1"/>
+                    </pic:cNvPicPr>
+                  </pic:nvPicPr>
+                  <pic:blipFill>
+                    <a:blip r:embed="rId11">
+                      <a:extLst>
+                        <a:ext uri="{28A0092B-C50C-407E-A947-70E740481C1C}">
+                          <a14:useLocalDpi xmlns:a14="http://schemas.microsoft.com/office/drawing/2010/main" val="0"/>
+                        </a:ext>
+                      </a:extLst>
+                    </a:blip>
+                    <a:srcRect/>
+                    <a:stretch>
+                      <a:fillRect/>
+                    </a:stretch>
+                  </pic:blipFill>
+                  <pic:spPr bwMode="auto">
+                    <a:xfrm>
+                      <a:off x="0" y="0"/>
+                      <a:ext cx="5394960" cy="3200400"/>
+                    </a:xfrm>
+                    <a:prstGeom prst="rect">
+                      <a:avLst/>
+                    </a:prstGeom>
+                    <a:noFill/>
+                    <a:ln>
+                      <a:noFill/>
+                    </a:ln>
+                  </pic:spPr>
+                </pic:pic>
+              </a:graphicData>
+            </a:graphic>
+          </wp:anchor>
+        </w:drawing>
+      </w:r>
+    </w:p>
+    <w:p>
+      <w:pPr>
+        <w:rPr>
+          <w:sz w:val="32"/>
+          <w:szCs w:val="32"/>
+        </w:rPr>
+      </w:pPr>
+    </w:p>
+    <w:p>
+      <w:pPr>
+        <w:rPr>
+          <w:sz w:val="32"/>
+          <w:szCs w:val="32"/>
+        </w:rPr>
+      </w:pPr>
+    </w:p>
+    <w:p>
+      <w:pPr>
+        <w:rPr>
+          <w:sz w:val="32"/>
+          <w:szCs w:val="32"/>
+        </w:rPr>
+      </w:pPr>
+    </w:p>
+    <w:p>
+      <w:pPr>
+        <w:rPr>
+          <w:sz w:val="32"/>
+          <w:szCs w:val="32"/>
+        </w:rPr>
+      </w:pPr>
+    </w:p>
+    <w:p>
+      <w:pPr>
+        <w:rPr>
+          <w:sz w:val="32"/>
+          <w:szCs w:val="32"/>
+        </w:rPr>
+      </w:pPr>
+    </w:p>
+    <w:p>
+      <w:pPr>
+        <w:rPr>
+          <w:sz w:val="32"/>
+          <w:szCs w:val="32"/>
+        </w:rPr>
+      </w:pPr>
+    </w:p>
+    <w:p>
+      <w:pPr>
+        <w:rPr>
+          <w:sz w:val="32"/>
+          <w:szCs w:val="32"/>
+        </w:rPr>
+      </w:pPr>
+    </w:p>
+    <w:p>
+      <w:pPr>
+        <w:rPr>
+          <w:sz w:val="32"/>
+          <w:szCs w:val="32"/>
+        </w:rPr>
+      </w:pPr>
+    </w:p>
+    <w:p>
+      <w:pPr>
+        <w:rPr>
+          <w:sz w:val="32"/>
+          <w:szCs w:val="32"/>
+        </w:rPr>
+      </w:pPr>
+    </w:p>
+    <w:p>
+      <w:pPr>
+        <w:rPr>
+          <w:sz w:val="32"/>
+          <w:szCs w:val="32"/>
+        </w:rPr>
+      </w:pPr>
+    </w:p>
+    <w:p>
+      <w:pPr>
+        <w:rPr>
+          <w:sz w:val="32"/>
+          <w:szCs w:val="32"/>
+        </w:rPr>
+      </w:pPr>
+    </w:p>
+    <w:p>
+      <w:pPr>
+        <w:rPr>
+          <w:sz w:val="28"/>
+          <w:szCs w:val="28"/>
+        </w:rPr>
+      </w:pPr>
+      <w:r>
+        <w:rPr>
+          <w:sz w:val="28"/>
+          <w:szCs w:val="28"/>
+        </w:rPr>
+        <w:t>Pruebas de validación</w:t>
+      </w:r>
+      <w:r>
+        <w:rPr>
+          <w:sz w:val="28"/>
+          <w:szCs w:val="28"/>
+        </w:rPr>
+        <w:t xml:space="preserve">: </w:t>
+      </w:r>
+    </w:p>
+    <w:p>
+      <w:pPr>
+        <w:pStyle w:val="Prrafodelista"/>
+        <w:numPr>
+          <w:ilvl w:val="0"/>
+          <w:numId w:val="6"/>
+        </w:numPr>
+        <w:rPr>
+          <w:sz w:val="24"/>
+          <w:szCs w:val="24"/>
+        </w:rPr>
+      </w:pPr>
+      <w:r>
+        <w:rPr>
+          <w:sz w:val="24"/>
+          <w:szCs w:val="24"/>
+        </w:rPr>
+        <w:t>Que el usuario en cuestión tenga tareas pendientes por hacer del proyecto o en su defecto se le mostrará la tabla vacía.</w:t>
+      </w:r>
     </w:p>
     <w:sectPr>
       <w:pgSz w:w="11906" w:h="16838"/>
@@ -3505,6 +3688,56 @@
     </w:sectPr>
   </w:body>
 </w:document>
+</file>
+
+<file path=word/endnotes.xml><?xml version="1.0" encoding="utf-8"?>
+<w:endnotes xmlns:wpc="http://schemas.microsoft.com/office/word/2010/wordprocessingCanvas" xmlns:cx="http://schemas.microsoft.com/office/drawing/2014/chartex" xmlns:cx1="http://schemas.microsoft.com/office/drawing/2015/9/8/chartex" xmlns:cx2="http://schemas.microsoft.com/office/drawing/2015/10/21/chartex" xmlns:cx3="http://schemas.microsoft.com/office/drawing/2016/5/9/chartex" xmlns:cx4="http://schemas.microsoft.com/office/drawing/2016/5/10/chartex" xmlns:cx5="http://schemas.microsoft.com/office/drawing/2016/5/11/chartex" xmlns:cx6="http://schemas.microsoft.com/office/drawing/2016/5/12/chartex" xmlns:cx7="http://schemas.microsoft.com/office/drawing/2016/5/13/chartex" xmlns:cx8="http://schemas.microsoft.com/office/drawing/2016/5/14/chartex" xmlns:mc="http://schemas.openxmlformats.org/markup-compatibility/2006" xmlns:aink="http://schemas.microsoft.com/office/drawing/2016/ink" xmlns:am3d="http://schemas.microsoft.com/office/drawing/2017/model3d" xmlns:o="urn:schemas-microsoft-com:office:office" xmlns:oel="http://schemas.microsoft.com/office/2019/extlst" xmlns:r="http://schemas.openxmlformats.org/officeDocument/2006/relationships" xmlns:m="http://schemas.openxmlformats.org/officeDocument/2006/math" xmlns:v="urn:schemas-microsoft-com:vml" xmlns:wp14="http://schemas.microsoft.com/office/word/2010/wordprocessingDrawing" xmlns:wp="http://schemas.openxmlformats.org/drawingml/2006/wordprocessingDrawing" xmlns:w10="urn:schemas-microsoft-com:office:word" xmlns:w="http://schemas.openxmlformats.org/wordprocessingml/2006/main" xmlns:w14="http://schemas.microsoft.com/office/word/2010/wordml" xmlns:w15="http://schemas.microsoft.com/office/word/2012/wordml" xmlns:w16cex="http://schemas.microsoft.com/office/word/2018/wordml/cex" xmlns:w16cid="http://schemas.microsoft.com/office/word/2016/wordml/cid" xmlns:w16="http://schemas.microsoft.com/office/word/2018/wordml" xmlns:w16sdtdh="http://schemas.microsoft.com/office/word/2020/wordml/sdtdatahash" xmlns:w16se="http://schemas.microsoft.com/office/word/2015/wordml/symex" xmlns:wpg="http://schemas.microsoft.com/office/word/2010/wordprocessingGroup" xmlns:wpi="http://schemas.microsoft.com/office/word/2010/wordprocessingInk" xmlns:wne="http://schemas.microsoft.com/office/word/2006/wordml" xmlns:wps="http://schemas.microsoft.com/office/word/2010/wordprocessingShape" mc:Ignorable="w14 w15 w16se w16cid w16 w16cex w16sdtdh wp14">
+  <w:endnote w:type="separator" w:id="-1">
+    <w:p>
+      <w:pPr>
+        <w:spacing w:after="0" w:line="240" w:lineRule="auto"/>
+      </w:pPr>
+      <w:r>
+        <w:separator/>
+      </w:r>
+    </w:p>
+  </w:endnote>
+  <w:endnote w:type="continuationSeparator" w:id="0">
+    <w:p>
+      <w:pPr>
+        <w:spacing w:after="0" w:line="240" w:lineRule="auto"/>
+      </w:pPr>
+      <w:r>
+        <w:continuationSeparator/>
+      </w:r>
+    </w:p>
+  </w:endnote>
+</w:endnotes>
+</file>
+
+<file path=word/footnotes.xml><?xml version="1.0" encoding="utf-8"?>
+<w:footnotes xmlns:wpc="http://schemas.microsoft.com/office/word/2010/wordprocessingCanvas" xmlns:cx="http://schemas.microsoft.com/office/drawing/2014/chartex" xmlns:cx1="http://schemas.microsoft.com/office/drawing/2015/9/8/chartex" xmlns:cx2="http://schemas.microsoft.com/office/drawing/2015/10/21/chartex" xmlns:cx3="http://schemas.microsoft.com/office/drawing/2016/5/9/chartex" xmlns:cx4="http://schemas.microsoft.com/office/drawing/2016/5/10/chartex" xmlns:cx5="http://schemas.microsoft.com/office/drawing/2016/5/11/chartex" xmlns:cx6="http://schemas.microsoft.com/office/drawing/2016/5/12/chartex" xmlns:cx7="http://schemas.microsoft.com/office/drawing/2016/5/13/chartex" xmlns:cx8="http://schemas.microsoft.com/office/drawing/2016/5/14/chartex" xmlns:mc="http://schemas.openxmlformats.org/markup-compatibility/2006" xmlns:aink="http://schemas.microsoft.com/office/drawing/2016/ink" xmlns:am3d="http://schemas.microsoft.com/office/drawing/2017/model3d" xmlns:o="urn:schemas-microsoft-com:office:office" xmlns:oel="http://schemas.microsoft.com/office/2019/extlst" xmlns:r="http://schemas.openxmlformats.org/officeDocument/2006/relationships" xmlns:m="http://schemas.openxmlformats.org/officeDocument/2006/math" xmlns:v="urn:schemas-microsoft-com:vml" xmlns:wp14="http://schemas.microsoft.com/office/word/2010/wordprocessingDrawing" xmlns:wp="http://schemas.openxmlformats.org/drawingml/2006/wordprocessingDrawing" xmlns:w10="urn:schemas-microsoft-com:office:word" xmlns:w="http://schemas.openxmlformats.org/wordprocessingml/2006/main" xmlns:w14="http://schemas.microsoft.com/office/word/2010/wordml" xmlns:w15="http://schemas.microsoft.com/office/word/2012/wordml" xmlns:w16cex="http://schemas.microsoft.com/office/word/2018/wordml/cex" xmlns:w16cid="http://schemas.microsoft.com/office/word/2016/wordml/cid" xmlns:w16="http://schemas.microsoft.com/office/word/2018/wordml" xmlns:w16sdtdh="http://schemas.microsoft.com/office/word/2020/wordml/sdtdatahash" xmlns:w16se="http://schemas.microsoft.com/office/word/2015/wordml/symex" xmlns:wpg="http://schemas.microsoft.com/office/word/2010/wordprocessingGroup" xmlns:wpi="http://schemas.microsoft.com/office/word/2010/wordprocessingInk" xmlns:wne="http://schemas.microsoft.com/office/word/2006/wordml" xmlns:wps="http://schemas.microsoft.com/office/word/2010/wordprocessingShape" mc:Ignorable="w14 w15 w16se w16cid w16 w16cex w16sdtdh wp14">
+  <w:footnote w:type="separator" w:id="-1">
+    <w:p>
+      <w:pPr>
+        <w:spacing w:after="0" w:line="240" w:lineRule="auto"/>
+      </w:pPr>
+      <w:r>
+        <w:separator/>
+      </w:r>
+    </w:p>
+  </w:footnote>
+  <w:footnote w:type="continuationSeparator" w:id="0">
+    <w:p>
+      <w:pPr>
+        <w:spacing w:after="0" w:line="240" w:lineRule="auto"/>
+      </w:pPr>
+      <w:r>
+        <w:continuationSeparator/>
+      </w:r>
+    </w:p>
+  </w:footnote>
+</w:footnotes>
 </file>
 
 <file path=word/numbering.xml><?xml version="1.0" encoding="utf-8"?>
@@ -3596,6 +3829,118 @@
     </w:lvl>
   </w:abstractNum>
   <w:abstractNum w:abstractNumId="1" w15:restartNumberingAfterBreak="0">
+    <w:nsid w:val="16236830"/>
+    <w:multiLevelType w:val="hybridMultilevel"/>
+    <w:tmpl w:val="9A149D90"/>
+    <w:lvl w:ilvl="0" w:tplc="4E1AC442">
+      <w:numFmt w:val="bullet"/>
+      <w:lvlText w:val="-"/>
+      <w:lvlJc w:val="left"/>
+      <w:pPr>
+        <w:ind w:left="720" w:hanging="360"/>
+      </w:pPr>
+      <w:rPr>
+        <w:rFonts w:ascii="Calibri" w:eastAsiaTheme="minorHAnsi" w:hAnsi="Calibri" w:cs="Calibri" w:hint="default"/>
+      </w:rPr>
+    </w:lvl>
+    <w:lvl w:ilvl="1" w:tplc="0C0A0003" w:tentative="1">
+      <w:start w:val="1"/>
+      <w:numFmt w:val="bullet"/>
+      <w:lvlText w:val="o"/>
+      <w:lvlJc w:val="left"/>
+      <w:pPr>
+        <w:ind w:left="1440" w:hanging="360"/>
+      </w:pPr>
+      <w:rPr>
+        <w:rFonts w:ascii="Courier New" w:hAnsi="Courier New" w:cs="Courier New" w:hint="default"/>
+      </w:rPr>
+    </w:lvl>
+    <w:lvl w:ilvl="2" w:tplc="0C0A0005" w:tentative="1">
+      <w:start w:val="1"/>
+      <w:numFmt w:val="bullet"/>
+      <w:lvlText w:val=""/>
+      <w:lvlJc w:val="left"/>
+      <w:pPr>
+        <w:ind w:left="2160" w:hanging="360"/>
+      </w:pPr>
+      <w:rPr>
+        <w:rFonts w:ascii="Wingdings" w:hAnsi="Wingdings" w:hint="default"/>
+      </w:rPr>
+    </w:lvl>
+    <w:lvl w:ilvl="3" w:tplc="0C0A0001" w:tentative="1">
+      <w:start w:val="1"/>
+      <w:numFmt w:val="bullet"/>
+      <w:lvlText w:val=""/>
+      <w:lvlJc w:val="left"/>
+      <w:pPr>
+        <w:ind w:left="2880" w:hanging="360"/>
+      </w:pPr>
+      <w:rPr>
+        <w:rFonts w:ascii="Symbol" w:hAnsi="Symbol" w:hint="default"/>
+      </w:rPr>
+    </w:lvl>
+    <w:lvl w:ilvl="4" w:tplc="0C0A0003" w:tentative="1">
+      <w:start w:val="1"/>
+      <w:numFmt w:val="bullet"/>
+      <w:lvlText w:val="o"/>
+      <w:lvlJc w:val="left"/>
+      <w:pPr>
+        <w:ind w:left="3600" w:hanging="360"/>
+      </w:pPr>
+      <w:rPr>
+        <w:rFonts w:ascii="Courier New" w:hAnsi="Courier New" w:cs="Courier New" w:hint="default"/>
+      </w:rPr>
+    </w:lvl>
+    <w:lvl w:ilvl="5" w:tplc="0C0A0005" w:tentative="1">
+      <w:start w:val="1"/>
+      <w:numFmt w:val="bullet"/>
+      <w:lvlText w:val=""/>
+      <w:lvlJc w:val="left"/>
+      <w:pPr>
+        <w:ind w:left="4320" w:hanging="360"/>
+      </w:pPr>
+      <w:rPr>
+        <w:rFonts w:ascii="Wingdings" w:hAnsi="Wingdings" w:hint="default"/>
+      </w:rPr>
+    </w:lvl>
+    <w:lvl w:ilvl="6" w:tplc="0C0A0001" w:tentative="1">
+      <w:start w:val="1"/>
+      <w:numFmt w:val="bullet"/>
+      <w:lvlText w:val=""/>
+      <w:lvlJc w:val="left"/>
+      <w:pPr>
+        <w:ind w:left="5040" w:hanging="360"/>
+      </w:pPr>
+      <w:rPr>
+        <w:rFonts w:ascii="Symbol" w:hAnsi="Symbol" w:hint="default"/>
+      </w:rPr>
+    </w:lvl>
+    <w:lvl w:ilvl="7" w:tplc="0C0A0003" w:tentative="1">
+      <w:start w:val="1"/>
+      <w:numFmt w:val="bullet"/>
+      <w:lvlText w:val="o"/>
+      <w:lvlJc w:val="left"/>
+      <w:pPr>
+        <w:ind w:left="5760" w:hanging="360"/>
+      </w:pPr>
+      <w:rPr>
+        <w:rFonts w:ascii="Courier New" w:hAnsi="Courier New" w:cs="Courier New" w:hint="default"/>
+      </w:rPr>
+    </w:lvl>
+    <w:lvl w:ilvl="8" w:tplc="0C0A0005" w:tentative="1">
+      <w:start w:val="1"/>
+      <w:numFmt w:val="bullet"/>
+      <w:lvlText w:val=""/>
+      <w:lvlJc w:val="left"/>
+      <w:pPr>
+        <w:ind w:left="6480" w:hanging="360"/>
+      </w:pPr>
+      <w:rPr>
+        <w:rFonts w:ascii="Wingdings" w:hAnsi="Wingdings" w:hint="default"/>
+      </w:rPr>
+    </w:lvl>
+  </w:abstractNum>
+  <w:abstractNum w:abstractNumId="2" w15:restartNumberingAfterBreak="0">
     <w:nsid w:val="20F03FFD"/>
     <w:multiLevelType w:val="hybridMultilevel"/>
     <w:tmpl w:val="0C3A5690"/>
@@ -3681,7 +4026,7 @@
       </w:pPr>
     </w:lvl>
   </w:abstractNum>
-  <w:abstractNum w:abstractNumId="2" w15:restartNumberingAfterBreak="0">
+  <w:abstractNum w:abstractNumId="3" w15:restartNumberingAfterBreak="0">
     <w:nsid w:val="21805C5D"/>
     <w:multiLevelType w:val="hybridMultilevel"/>
     <w:tmpl w:val="CFE07470"/>
@@ -3767,7 +4112,7 @@
       </w:pPr>
     </w:lvl>
   </w:abstractNum>
-  <w:abstractNum w:abstractNumId="3" w15:restartNumberingAfterBreak="0">
+  <w:abstractNum w:abstractNumId="4" w15:restartNumberingAfterBreak="0">
     <w:nsid w:val="39872FCD"/>
     <w:multiLevelType w:val="hybridMultilevel"/>
     <w:tmpl w:val="FEBC33CC"/>
@@ -3853,7 +4198,7 @@
       </w:pPr>
     </w:lvl>
   </w:abstractNum>
-  <w:abstractNum w:abstractNumId="4" w15:restartNumberingAfterBreak="0">
+  <w:abstractNum w:abstractNumId="5" w15:restartNumberingAfterBreak="0">
     <w:nsid w:val="78ED6D84"/>
     <w:multiLevelType w:val="hybridMultilevel"/>
     <w:tmpl w:val="BD481D70"/>
@@ -3943,18 +4288,21 @@
     </w:lvl>
   </w:abstractNum>
   <w:num w:numId="1" w16cid:durableId="939022353">
-    <w:abstractNumId w:val="4"/>
+    <w:abstractNumId w:val="5"/>
   </w:num>
   <w:num w:numId="2" w16cid:durableId="508065870">
     <w:abstractNumId w:val="0"/>
   </w:num>
   <w:num w:numId="3" w16cid:durableId="1469324674">
+    <w:abstractNumId w:val="4"/>
+  </w:num>
+  <w:num w:numId="4" w16cid:durableId="1068529872">
     <w:abstractNumId w:val="3"/>
   </w:num>
-  <w:num w:numId="4" w16cid:durableId="1068529872">
+  <w:num w:numId="5" w16cid:durableId="1689868671">
     <w:abstractNumId w:val="2"/>
   </w:num>
-  <w:num w:numId="5" w16cid:durableId="1689868671">
+  <w:num w:numId="6" w16cid:durableId="1393581523">
     <w:abstractNumId w:val="1"/>
   </w:num>
 </w:numbering>
@@ -4540,6 +4888,50 @@
       <w:contextualSpacing/>
     </w:pPr>
   </w:style>
+  <w:style w:type="paragraph" w:styleId="Encabezado">
+    <w:name w:val="header"/>
+    <w:basedOn w:val="Normal"/>
+    <w:link w:val="EncabezadoCar"/>
+    <w:uiPriority w:val="99"/>
+    <w:unhideWhenUsed/>
+    <w:rsid w:val="00FC37CC"/>
+    <w:pPr>
+      <w:tabs>
+        <w:tab w:val="center" w:pos="4252"/>
+        <w:tab w:val="right" w:pos="8504"/>
+      </w:tabs>
+      <w:spacing w:after="0" w:line="240" w:lineRule="auto"/>
+    </w:pPr>
+  </w:style>
+  <w:style w:type="character" w:customStyle="1" w:styleId="EncabezadoCar">
+    <w:name w:val="Encabezado Car"/>
+    <w:basedOn w:val="Fuentedeprrafopredeter"/>
+    <w:link w:val="Encabezado"/>
+    <w:uiPriority w:val="99"/>
+    <w:rsid w:val="00FC37CC"/>
+  </w:style>
+  <w:style w:type="paragraph" w:styleId="Piedepgina">
+    <w:name w:val="footer"/>
+    <w:basedOn w:val="Normal"/>
+    <w:link w:val="PiedepginaCar"/>
+    <w:uiPriority w:val="99"/>
+    <w:unhideWhenUsed/>
+    <w:rsid w:val="00FC37CC"/>
+    <w:pPr>
+      <w:tabs>
+        <w:tab w:val="center" w:pos="4252"/>
+        <w:tab w:val="right" w:pos="8504"/>
+      </w:tabs>
+      <w:spacing w:after="0" w:line="240" w:lineRule="auto"/>
+    </w:pPr>
+  </w:style>
+  <w:style w:type="character" w:customStyle="1" w:styleId="PiedepginaCar">
+    <w:name w:val="Pie de página Car"/>
+    <w:basedOn w:val="Fuentedeprrafopredeter"/>
+    <w:link w:val="Piedepgina"/>
+    <w:uiPriority w:val="99"/>
+    <w:rsid w:val="00FC37CC"/>
+  </w:style>
 </w:styles>
 </file>
 

</xml_diff>